<commit_message>
Added MTCNN face detection and Django API done
</commit_message>
<xml_diff>
--- a/AI & Models/Audio/Method.docx
+++ b/AI & Models/Audio/Method.docx
@@ -2,6 +2,76 @@
 <file path=word/document.xml><?xml version="1.0" encoding="utf-8"?>
 <w:document xmlns:wpc="http://schemas.microsoft.com/office/word/2010/wordprocessingCanvas" xmlns:cx="http://schemas.microsoft.com/office/drawing/2014/chartex" xmlns:cx1="http://schemas.microsoft.com/office/drawing/2015/9/8/chartex" xmlns:cx2="http://schemas.microsoft.com/office/drawing/2015/10/21/chartex" xmlns:cx3="http://schemas.microsoft.com/office/drawing/2016/5/9/chartex" xmlns:cx4="http://schemas.microsoft.com/office/drawing/2016/5/10/chartex" xmlns:cx5="http://schemas.microsoft.com/office/drawing/2016/5/11/chartex" xmlns:cx6="http://schemas.microsoft.com/office/drawing/2016/5/12/chartex" xmlns:cx7="http://schemas.microsoft.com/office/drawing/2016/5/13/chartex" xmlns:cx8="http://schemas.microsoft.com/office/drawing/2016/5/14/chartex" xmlns:mc="http://schemas.openxmlformats.org/markup-compatibility/2006" xmlns:aink="http://schemas.microsoft.com/office/drawing/2016/ink" xmlns:am3d="http://schemas.microsoft.com/office/drawing/2017/model3d" xmlns:o="urn:schemas-microsoft-com:office:office" xmlns:oel="http://schemas.microsoft.com/office/2019/extlst" xmlns:r="http://schemas.openxmlformats.org/officeDocument/2006/relationships" xmlns:m="http://schemas.openxmlformats.org/officeDocument/2006/math" xmlns:v="urn:schemas-microsoft-com:vml" xmlns:wp14="http://schemas.microsoft.com/office/word/2010/wordprocessingDrawing" xmlns:wp="http://schemas.openxmlformats.org/drawingml/2006/wordprocessingDrawing" xmlns:w10="urn:schemas-microsoft-com:office:word" xmlns:w="http://schemas.openxmlformats.org/wordprocessingml/2006/main" xmlns:w14="http://schemas.microsoft.com/office/word/2010/wordml" xmlns:w15="http://schemas.microsoft.com/office/word/2012/wordml" xmlns:w16cex="http://schemas.microsoft.com/office/word/2018/wordml/cex" xmlns:w16cid="http://schemas.microsoft.com/office/word/2016/wordml/cid" xmlns:w16="http://schemas.microsoft.com/office/word/2018/wordml" xmlns:w16sdtdh="http://schemas.microsoft.com/office/word/2020/wordml/sdtdatahash" xmlns:w16se="http://schemas.microsoft.com/office/word/2015/wordml/symex" xmlns:wpg="http://schemas.microsoft.com/office/word/2010/wordprocessingGroup" xmlns:wpi="http://schemas.microsoft.com/office/word/2010/wordprocessingInk" xmlns:wne="http://schemas.microsoft.com/office/word/2006/wordml" xmlns:wps="http://schemas.microsoft.com/office/word/2010/wordprocessingShape" mc:Ignorable="w14 w15 w16se w16cid w16 w16cex w16sdtdh wp14">
   <w:body>
+    <w:p>
+      <w:pPr>
+        <w:rPr>
+          <w:b/>
+          <w:bCs/>
+          <w:sz w:val="24"/>
+          <w:szCs w:val="24"/>
+        </w:rPr>
+      </w:pPr>
+      <w:r>
+        <w:rPr>
+          <w:b/>
+          <w:bCs/>
+          <w:sz w:val="24"/>
+          <w:szCs w:val="24"/>
+        </w:rPr>
+        <w:t>Scientific Background</w:t>
+      </w:r>
+    </w:p>
+    <w:p>
+      <w:pPr>
+        <w:rPr>
+          <w:sz w:val="24"/>
+          <w:szCs w:val="24"/>
+        </w:rPr>
+      </w:pPr>
+      <w:r>
+        <w:rPr>
+          <w:sz w:val="24"/>
+          <w:szCs w:val="24"/>
+        </w:rPr>
+        <w:t>Detecting deception through audio involves analyzing subtle vocal cues such as pitch, tone, and speech pace. Mel-Frequency Cepstral Coefficients (MFCCs) are key in quantifying these spectral properties of speech, highlighting subtle fluctuations in vocal expression. Bidirectional Long Short-Term Memory (Bi-LSTM) networks, a type of Recurrent Neural Network (RNN), excel in processing these features by examining speech patterns from both past and future contexts. This method allows for the detection of inconsistencies and anomalies in speech that typically indicate lying</w:t>
+      </w:r>
+      <w:r>
+        <w:rPr>
+          <w:sz w:val="24"/>
+          <w:szCs w:val="24"/>
+        </w:rPr>
+        <w:t>.</w:t>
+      </w:r>
+      <w:r>
+        <w:rPr>
+          <w:sz w:val="24"/>
+          <w:szCs w:val="24"/>
+        </w:rPr>
+        <w:t xml:space="preserve"> RNNs in general</w:t>
+      </w:r>
+      <w:r>
+        <w:rPr>
+          <w:sz w:val="24"/>
+          <w:szCs w:val="24"/>
+        </w:rPr>
+        <w:t xml:space="preserve"> are well suited for this task</w:t>
+      </w:r>
+      <w:r>
+        <w:rPr>
+          <w:sz w:val="24"/>
+          <w:szCs w:val="24"/>
+        </w:rPr>
+        <w:t>, although simple machine learning algorithms like SVMs or Random forests can be used as well.</w:t>
+      </w:r>
+    </w:p>
+    <w:p>
+      <w:pPr>
+        <w:rPr>
+          <w:sz w:val="24"/>
+          <w:szCs w:val="24"/>
+        </w:rPr>
+      </w:pPr>
+    </w:p>
     <w:p>
       <w:pPr>
         <w:rPr>
@@ -131,7 +201,46 @@
     </w:p>
     <w:p>
       <w:r>
-        <w:t>Some approaches promote splitting every single audio signal into several ones and compute MFCC of each, but these approaches are not accurate because it is not clear which part of the clip displayed deception cues. (although this approach does act as some sort of augmentation method, but its results are illogical and inaccurate)</w:t>
+        <w:t xml:space="preserve">Some approaches </w:t>
+      </w:r>
+      <w:r>
+        <w:t>suggest</w:t>
+      </w:r>
+      <w:r>
+        <w:t xml:space="preserve"> splitting every single audio signal into several </w:t>
+      </w:r>
+      <w:r>
+        <w:t xml:space="preserve">smaller </w:t>
+      </w:r>
+      <w:r>
+        <w:t>ones and comput</w:t>
+      </w:r>
+      <w:r>
+        <w:t>ing the</w:t>
+      </w:r>
+      <w:r>
+        <w:t xml:space="preserve"> MFCC</w:t>
+      </w:r>
+      <w:r>
+        <w:t>s</w:t>
+      </w:r>
+      <w:r>
+        <w:t xml:space="preserve"> of each, but these approaches are not accurate because it is not clear which part of the clip displayed deception cues. (although this approach does </w:t>
+      </w:r>
+      <w:r>
+        <w:t>achieve</w:t>
+      </w:r>
+      <w:r>
+        <w:t xml:space="preserve"> some sort of augmentation </w:t>
+      </w:r>
+      <w:r>
+        <w:t>especially</w:t>
+      </w:r>
+      <w:r>
+        <w:t xml:space="preserve"> considering the limited amount of data available</w:t>
+      </w:r>
+      <w:r>
+        <w:t>, but its results are illogical and inaccurate)</w:t>
       </w:r>
     </w:p>
     <w:p>

</xml_diff>